<commit_message>
committed with Q&A v2.docx
</commit_message>
<xml_diff>
--- a/Tasker/Q&A v2.docx
+++ b/Tasker/Q&A v2.docx
@@ -4,15 +4,7 @@
   <w:body>
     <w:p>
       <w:r>
-        <w:t xml:space="preserve">Difference between ASP.NET and ASP: ASP.NET uses .NET framework. One can code C#. VB.Net etc. But in ASP one has to code in </w:t>
-      </w:r>
-      <w:proofErr w:type="spellStart"/>
-      <w:r>
-        <w:t>vb</w:t>
-      </w:r>
-      <w:proofErr w:type="spellEnd"/>
-      <w:r>
-        <w:t xml:space="preserve"> script.</w:t>
+        <w:t>Difference between ASP.NET and ASP: ASP.NET uses .NET framework. One can code C#. VB.Net etc. But in ASP one has to code in vb script.</w:t>
       </w:r>
     </w:p>
     <w:p>
@@ -40,15 +32,7 @@
     </w:p>
     <w:p>
       <w:r>
-        <w:t xml:space="preserve">Stored Procedure: A stored procedure is a group of </w:t>
-      </w:r>
-      <w:proofErr w:type="spellStart"/>
-      <w:r>
-        <w:t>sql</w:t>
-      </w:r>
-      <w:proofErr w:type="spellEnd"/>
-      <w:r>
-        <w:t xml:space="preserve"> statement compiled in a single execution plan. </w:t>
+        <w:t xml:space="preserve">Stored Procedure: A stored procedure is a group of sql statement compiled in a single execution plan. </w:t>
       </w:r>
       <w:r>
         <w:t>Which returns data or manipulate database?</w:t>
@@ -97,21 +81,8 @@
       </w:r>
     </w:p>
     <w:p>
-      <w:proofErr w:type="spellStart"/>
-      <w:r>
-        <w:t>Web.Config</w:t>
-      </w:r>
-      <w:proofErr w:type="spellEnd"/>
-      <w:r>
-        <w:t xml:space="preserve">: </w:t>
-      </w:r>
-      <w:proofErr w:type="spellStart"/>
-      <w:r>
-        <w:t>Web.config</w:t>
-      </w:r>
-      <w:proofErr w:type="spellEnd"/>
-      <w:r>
-        <w:t xml:space="preserve"> is the main settings or configuration file for asp.net web applications.</w:t>
+      <w:r>
+        <w:t>Web.Config: Web.config is the main settings or configuration file for asp.net web applications.</w:t>
       </w:r>
     </w:p>
     <w:p>
@@ -176,8 +147,93 @@
         <w:t>A theme is a collection of HTML templates, stylesheet(s) and other static files. Additionally, it has a configuration file which specifies from which theme to inherit, which highlighting style to use, and what options exist for customizing the theme's look and feel.</w:t>
       </w:r>
     </w:p>
-    <w:p/>
-    <w:p/>
+    <w:p>
+      <w:r>
+        <w:t xml:space="preserve">Layouts: </w:t>
+      </w:r>
+      <w:r>
+        <w:t>Website have some specific portions such as header, footer, main content body etc. A body may display contents in multiple columns. Specifying a website page with header, footer, body columns called a layout.</w:t>
+      </w:r>
+    </w:p>
+    <w:p>
+      <w:r>
+        <w:t>Native A</w:t>
+      </w:r>
+      <w:r>
+        <w:t xml:space="preserve">pp: A native app </w:t>
+      </w:r>
+      <w:r>
+        <w:t>is an application program that has been developed for use on a particular platform or device.</w:t>
+      </w:r>
+      <w:r>
+        <w:t xml:space="preserve"> </w:t>
+      </w:r>
+    </w:p>
+    <w:p>
+      <w:r>
+        <w:t>Hybrid App: A hybrid app is an application than can run on different platform or device.</w:t>
+      </w:r>
+    </w:p>
+    <w:p>
+      <w:r>
+        <w:t>Mobile A</w:t>
+      </w:r>
+      <w:r>
+        <w:t xml:space="preserve">pp: A </w:t>
+      </w:r>
+      <w:r>
+        <w:t>mobile</w:t>
+      </w:r>
+      <w:r>
+        <w:t xml:space="preserve"> app </w:t>
+      </w:r>
+      <w:r>
+        <w:t xml:space="preserve">is an application program that has been developed for use on a </w:t>
+      </w:r>
+      <w:r>
+        <w:t>mobile</w:t>
+      </w:r>
+      <w:r>
+        <w:t xml:space="preserve"> platform or device.</w:t>
+      </w:r>
+      <w:r>
+        <w:t xml:space="preserve"> </w:t>
+      </w:r>
+    </w:p>
+    <w:p>
+      <w:r>
+        <w:t xml:space="preserve">Responsive layout/design: </w:t>
+      </w:r>
+      <w:r>
+        <w:t>Responsive web design is a way of creating websites</w:t>
+      </w:r>
+      <w:r>
+        <w:t xml:space="preserve"> with</w:t>
+      </w:r>
+      <w:r>
+        <w:t xml:space="preserve"> </w:t>
+      </w:r>
+      <w:r>
+        <w:t>specific</w:t>
+      </w:r>
+      <w:r>
+        <w:t xml:space="preserve"> style sheet that is </w:t>
+      </w:r>
+      <w:r>
+        <w:t>compatible</w:t>
+      </w:r>
+      <w:r>
+        <w:t xml:space="preserve"> to different resolutions and widths</w:t>
+      </w:r>
+      <w:r>
+        <w:t xml:space="preserve"> and changes the web component’s width</w:t>
+      </w:r>
+      <w:r>
+        <w:t xml:space="preserve"> accordingly.</w:t>
+      </w:r>
+      <w:bookmarkStart w:id="0" w:name="_GoBack"/>
+      <w:bookmarkEnd w:id="0"/>
+    </w:p>
     <w:p/>
     <w:p>
       <w:r>
@@ -215,78 +271,47 @@
       <w:r>
         <w:t xml:space="preserve">The specified URL will first get parsed via </w:t>
       </w:r>
-      <w:proofErr w:type="spellStart"/>
       <w:r>
         <w:rPr>
           <w:b/>
         </w:rPr>
-        <w:t>application_</w:t>
-      </w:r>
-      <w:proofErr w:type="gramStart"/>
+        <w:t>application_start()</w:t>
+      </w:r>
+      <w:r>
+        <w:t xml:space="preserve"> method inside </w:t>
+      </w:r>
       <w:r>
         <w:rPr>
           <w:b/>
         </w:rPr>
-        <w:t>start</w:t>
-      </w:r>
-      <w:proofErr w:type="spellEnd"/>
+        <w:t>Global.asax</w:t>
+      </w:r>
+      <w:r>
+        <w:t xml:space="preserve"> file. From the requested URL</w:t>
+      </w:r>
+      <w:r>
+        <w:t xml:space="preserve">, it will parse the Controller and </w:t>
+      </w:r>
+      <w:r>
+        <w:t>Action</w:t>
+      </w:r>
+      <w:r>
+        <w:t xml:space="preserve">. So from the </w:t>
+      </w:r>
       <w:r>
         <w:rPr>
           <w:b/>
         </w:rPr>
-        <w:t>(</w:t>
-      </w:r>
-      <w:proofErr w:type="gramEnd"/>
+        <w:t>somehting.com/home/index</w:t>
+      </w:r>
       <w:r>
         <w:rPr>
           <w:b/>
         </w:rPr>
-        <w:t>)</w:t>
-      </w:r>
-      <w:r>
-        <w:t xml:space="preserve"> method inside </w:t>
-      </w:r>
-      <w:proofErr w:type="spellStart"/>
-      <w:r>
-        <w:rPr>
-          <w:b/>
-        </w:rPr>
-        <w:t>Global.asax</w:t>
-      </w:r>
-      <w:proofErr w:type="spellEnd"/>
-      <w:r>
-        <w:t xml:space="preserve"> file. From the requested URL</w:t>
-      </w:r>
-      <w:r>
-        <w:t xml:space="preserve">, it will parse the Controller and </w:t>
-      </w:r>
-      <w:r>
-        <w:t>Action</w:t>
-      </w:r>
-      <w:r>
-        <w:t xml:space="preserve">. So from the </w:t>
-      </w:r>
-      <w:r>
-        <w:rPr>
-          <w:b/>
-        </w:rPr>
-        <w:t>somehting.com/home/index</w:t>
-      </w:r>
-      <w:r>
-        <w:rPr>
-          <w:b/>
-        </w:rPr>
         <w:t xml:space="preserve"> </w:t>
       </w:r>
-      <w:proofErr w:type="spellStart"/>
-      <w:proofErr w:type="gramStart"/>
-      <w:r>
-        <w:t>url</w:t>
-      </w:r>
-      <w:proofErr w:type="spellEnd"/>
-      <w:proofErr w:type="gramEnd"/>
-      <w:r>
-        <w:t xml:space="preserve"> the controller is </w:t>
+      <w:r>
+        <w:t xml:space="preserve">url the controller is </w:t>
       </w:r>
       <w:r>
         <w:rPr>
@@ -320,27 +345,7 @@
           <w:szCs w:val="21"/>
           <w:shd w:val="clear" w:color="auto" w:fill="FFFFFF"/>
         </w:rPr>
-        <w:t xml:space="preserve">MVC </w:t>
-      </w:r>
-      <w:r>
-        <w:rPr>
-          <w:rFonts w:ascii="Segoe UI" w:hAnsi="Segoe UI" w:cs="Segoe UI"/>
-          <w:color w:val="111111"/>
-          <w:sz w:val="21"/>
-          <w:szCs w:val="21"/>
-          <w:shd w:val="clear" w:color="auto" w:fill="FFFFFF"/>
-        </w:rPr>
-        <w:t xml:space="preserve">engine </w:t>
-      </w:r>
-      <w:r>
-        <w:rPr>
-          <w:rFonts w:ascii="Segoe UI" w:hAnsi="Segoe UI" w:cs="Segoe UI"/>
-          <w:color w:val="111111"/>
-          <w:sz w:val="21"/>
-          <w:szCs w:val="21"/>
-          <w:shd w:val="clear" w:color="auto" w:fill="FFFFFF"/>
-        </w:rPr>
-        <w:t>will only invoke the action method</w:t>
+        <w:t>MVC engine will only invoke the action method</w:t>
       </w:r>
       <w:r>
         <w:rPr>
@@ -477,15 +482,11 @@
         <w:t>It has also announced it will support both Linux and Mac OS X.</w:t>
       </w:r>
       <w:r>
-        <w:t xml:space="preserve"> Microsoft’s one of the greatest IDE Visual Studio will also be free. This is a tremendous move. </w:t>
-      </w:r>
-      <w:proofErr w:type="spellStart"/>
-      <w:r>
-        <w:t>Xamarin</w:t>
-      </w:r>
-      <w:proofErr w:type="spellEnd"/>
-      <w:r>
-        <w:t xml:space="preserve"> which based on mono platform can be developed in Visual Studio. </w:t>
+        <w:t xml:space="preserve"> Microsoft’s one of the greatest IDE Visual Studio will also be free. This </w:t>
+      </w:r>
+      <w:r>
+        <w:lastRenderedPageBreak/>
+        <w:t xml:space="preserve">is a tremendous move. Xamarin which based on mono platform can be developed in Visual Studio. </w:t>
       </w:r>
       <w:r>
         <w:t xml:space="preserve"> So we can say that .net is now fully compliant with open sou</w:t>
@@ -513,7 +514,6 @@
     </w:p>
     <w:p>
       <w:r>
-        <w:lastRenderedPageBreak/>
         <w:t>It</w:t>
       </w:r>
       <w:r>
@@ -533,15 +533,7 @@
         <w:t xml:space="preserve">Technology used: ASP.NET MVC 4, Entity Framework 6.0, </w:t>
       </w:r>
       <w:r>
-        <w:t xml:space="preserve"> .NET Runtime Caching, JavaScript, Ajax, </w:t>
-      </w:r>
-      <w:proofErr w:type="spellStart"/>
-      <w:r>
-        <w:t>AngularJs</w:t>
-      </w:r>
-      <w:proofErr w:type="spellEnd"/>
-      <w:r>
-        <w:t>, Fusionchart, SQL Server 2008.</w:t>
+        <w:t xml:space="preserve"> .NET Runtime Caching, JavaScript, Ajax, AngularJs, Fusionchart, SQL Server 2008.</w:t>
       </w:r>
     </w:p>
     <w:p/>
@@ -555,19 +547,7 @@
     </w:p>
     <w:p>
       <w:r>
-        <w:t>S</w:t>
-      </w:r>
-      <w:r>
-        <w:t xml:space="preserve">ome Frameworks than </w:t>
-      </w:r>
-      <w:r>
-        <w:t>I</w:t>
-      </w:r>
-      <w:r>
-        <w:t xml:space="preserve"> know of other than .NE</w:t>
-      </w:r>
-      <w:r>
-        <w:t>T in other languages/platforms are:</w:t>
+        <w:t>Some Frameworks than I know of other than .NET in other languages/platforms are:</w:t>
       </w:r>
     </w:p>
     <w:p>
@@ -578,11 +558,9 @@
           <w:numId w:val="1"/>
         </w:numPr>
       </w:pPr>
-      <w:proofErr w:type="spellStart"/>
       <w:r>
         <w:t>Angularjs</w:t>
       </w:r>
-      <w:proofErr w:type="spellEnd"/>
     </w:p>
     <w:p>
       <w:pPr>
@@ -604,11 +582,9 @@
           <w:numId w:val="1"/>
         </w:numPr>
       </w:pPr>
-      <w:proofErr w:type="spellStart"/>
       <w:r>
         <w:t>Jquery</w:t>
       </w:r>
-      <w:proofErr w:type="spellEnd"/>
     </w:p>
     <w:p>
       <w:pPr>
@@ -680,7 +656,11 @@
         <w:t>. It is designed for client server model. MS Access comes with a file based database engine where SQL Server requires a running service to provide access to the database.</w:t>
       </w:r>
       <w:r>
-        <w:t xml:space="preserve"> MS Access uses JET SQL where SQL Server Express uses Transact SQL.</w:t>
+        <w:t xml:space="preserve"> MS Access uses JET SQL where </w:t>
+      </w:r>
+      <w:r>
+        <w:lastRenderedPageBreak/>
+        <w:t>SQL Server Express uses Transact SQL.</w:t>
       </w:r>
       <w:r>
         <w:t xml:space="preserve"> Table partitioning is not allowed in MS Access but is allowed in SQL Server Express.</w:t>
@@ -692,13 +672,8 @@
         <w:t>Why is SQL Server better than MySQL or</w:t>
       </w:r>
       <w:r>
-        <w:t xml:space="preserve"> vice </w:t>
-      </w:r>
-      <w:proofErr w:type="gramStart"/>
-      <w:r>
-        <w:t>versa:</w:t>
-      </w:r>
-      <w:proofErr w:type="gramEnd"/>
+        <w:t xml:space="preserve"> vice versa:</w:t>
+      </w:r>
     </w:p>
     <w:p>
       <w:r>
@@ -746,30 +721,8 @@
           <w:numId w:val="1"/>
         </w:numPr>
       </w:pPr>
-      <w:proofErr w:type="spellStart"/>
-      <w:r>
-        <w:lastRenderedPageBreak/>
-        <w:t>Sql</w:t>
-      </w:r>
-      <w:proofErr w:type="spellEnd"/>
-      <w:r>
-        <w:t xml:space="preserve"> server has more powerful stored procedures than </w:t>
-      </w:r>
-      <w:proofErr w:type="spellStart"/>
-      <w:r>
-        <w:t>MySql</w:t>
-      </w:r>
-      <w:proofErr w:type="spellEnd"/>
-      <w:r>
-        <w:t xml:space="preserve">. One can do amazing programming logic with </w:t>
-      </w:r>
-      <w:proofErr w:type="spellStart"/>
-      <w:r>
-        <w:t>sql</w:t>
-      </w:r>
-      <w:proofErr w:type="spellEnd"/>
-      <w:r>
-        <w:t xml:space="preserve"> server stored procedures.</w:t>
+      <w:r>
+        <w:t>Sql server has more powerful stored procedures than MySql. One can do amazing programming logic with sql server stored procedures.</w:t>
       </w:r>
     </w:p>
     <w:p/>
@@ -891,15 +844,7 @@
         <w:t>Mono</w:t>
       </w:r>
       <w:r>
-        <w:t xml:space="preserve"> framework provides an Apache module (</w:t>
-      </w:r>
-      <w:proofErr w:type="spellStart"/>
-      <w:r>
-        <w:t>mod_mono</w:t>
-      </w:r>
-      <w:proofErr w:type="spellEnd"/>
-      <w:r>
-        <w:t xml:space="preserve">) for running ASP.NET application on OS other than Windows. But recently </w:t>
+        <w:t xml:space="preserve"> framework provides an Apache module (mod_mono) for running ASP.NET application on OS other than Windows. But recently </w:t>
       </w:r>
       <w:r>
         <w:t xml:space="preserve">Microsoft has officially released </w:t>
@@ -908,24 +853,195 @@
         <w:rPr>
           <w:b/>
         </w:rPr>
-        <w:t xml:space="preserve">asp.net </w:t>
-      </w:r>
-      <w:proofErr w:type="spellStart"/>
-      <w:r>
-        <w:rPr>
-          <w:b/>
-        </w:rPr>
-        <w:t>vnext</w:t>
-      </w:r>
-      <w:proofErr w:type="spellEnd"/>
+        <w:t>asp.net vnext</w:t>
+      </w:r>
       <w:r>
         <w:t xml:space="preserve"> and its open source and deploy</w:t>
       </w:r>
       <w:r>
         <w:t>able to both Linux and Mac.</w:t>
       </w:r>
-      <w:bookmarkStart w:id="0" w:name="_GoBack"/>
-      <w:bookmarkEnd w:id="0"/>
+    </w:p>
+    <w:p/>
+    <w:p>
+      <w:r>
+        <w:t>How do you develop an ASP.NET application locally and deploy it remotely? Describe any scenario.</w:t>
+      </w:r>
+    </w:p>
+    <w:p>
+      <w:r>
+        <w:t>I can develop an ASP.NET application locally in Visual Studio. Then after development finished I can deploy it remotely in three ways:</w:t>
+      </w:r>
+    </w:p>
+    <w:p>
+      <w:pPr>
+        <w:pStyle w:val="ListParagraph"/>
+        <w:numPr>
+          <w:ilvl w:val="0"/>
+          <w:numId w:val="1"/>
+        </w:numPr>
+      </w:pPr>
+      <w:r>
+        <w:t xml:space="preserve">Web deploy: We can deploy it to the web server directly with server address and credentials and the location of the deployment </w:t>
+      </w:r>
+      <w:r>
+        <w:t>package</w:t>
+      </w:r>
+      <w:r>
+        <w:t xml:space="preserve"> folder.</w:t>
+      </w:r>
+    </w:p>
+    <w:p>
+      <w:pPr>
+        <w:pStyle w:val="ListParagraph"/>
+        <w:numPr>
+          <w:ilvl w:val="0"/>
+          <w:numId w:val="1"/>
+        </w:numPr>
+      </w:pPr>
+      <w:r>
+        <w:t>FTP Deploy: We can deploy the application through ftp server address and credentials as well.</w:t>
+      </w:r>
+    </w:p>
+    <w:p>
+      <w:pPr>
+        <w:pStyle w:val="ListParagraph"/>
+        <w:numPr>
+          <w:ilvl w:val="0"/>
+          <w:numId w:val="1"/>
+        </w:numPr>
+      </w:pPr>
+      <w:r>
+        <w:t>File System Deploy: We can also make the deployment package in the local file system and copy the files to the server’s folder location where the deployment files actually to be placed.</w:t>
+      </w:r>
+    </w:p>
+    <w:p/>
+    <w:p>
+      <w:r>
+        <w:lastRenderedPageBreak/>
+        <w:t>How do you run ASP.NET applications in the cloud?</w:t>
+      </w:r>
+    </w:p>
+    <w:p>
+      <w:r>
+        <w:t>We can run asp.net applications in the Azure Cloud service. We can do it from Visual Studio:</w:t>
+      </w:r>
+    </w:p>
+    <w:p>
+      <w:r>
+        <w:t xml:space="preserve">To migrate and publish a web application to Azure from Visual Studio, </w:t>
+      </w:r>
+      <w:r>
+        <w:t>have to do the following steps</w:t>
+      </w:r>
+      <w:r>
+        <w:t>:</w:t>
+      </w:r>
+    </w:p>
+    <w:p>
+      <w:pPr>
+        <w:pStyle w:val="ListParagraph"/>
+        <w:numPr>
+          <w:ilvl w:val="0"/>
+          <w:numId w:val="1"/>
+        </w:numPr>
+      </w:pPr>
+      <w:r>
+        <w:t>Enable a web application for deployment to Azure</w:t>
+      </w:r>
+    </w:p>
+    <w:p>
+      <w:pPr>
+        <w:pStyle w:val="ListParagraph"/>
+        <w:numPr>
+          <w:ilvl w:val="0"/>
+          <w:numId w:val="1"/>
+        </w:numPr>
+      </w:pPr>
+      <w:r>
+        <w:t xml:space="preserve">If </w:t>
+      </w:r>
+      <w:r>
+        <w:t>we</w:t>
+      </w:r>
+      <w:r>
+        <w:t xml:space="preserve"> use a database in </w:t>
+      </w:r>
+      <w:r>
+        <w:t>our</w:t>
+      </w:r>
+      <w:r>
+        <w:t xml:space="preserve"> application, </w:t>
+      </w:r>
+      <w:r>
+        <w:t>we</w:t>
+      </w:r>
+      <w:r>
+        <w:t xml:space="preserve"> must change </w:t>
+      </w:r>
+      <w:r>
+        <w:t>our</w:t>
+      </w:r>
+      <w:r>
+        <w:t xml:space="preserve"> connection strings to use an Azure SQL Database</w:t>
+      </w:r>
+      <w:r>
+        <w:t xml:space="preserve"> connection string</w:t>
+      </w:r>
+    </w:p>
+    <w:p>
+      <w:pPr>
+        <w:pStyle w:val="ListParagraph"/>
+        <w:numPr>
+          <w:ilvl w:val="0"/>
+          <w:numId w:val="1"/>
+        </w:numPr>
+      </w:pPr>
+      <w:r>
+        <w:t xml:space="preserve">If </w:t>
+      </w:r>
+      <w:r>
+        <w:t>we</w:t>
+      </w:r>
+      <w:r>
+        <w:t xml:space="preserve"> have specific assemblies that </w:t>
+      </w:r>
+      <w:r>
+        <w:t>we</w:t>
+      </w:r>
+      <w:r>
+        <w:t xml:space="preserve"> have added to </w:t>
+      </w:r>
+      <w:r>
+        <w:t>our</w:t>
+      </w:r>
+      <w:r>
+        <w:t xml:space="preserve"> web application, </w:t>
+      </w:r>
+      <w:r>
+        <w:t>we</w:t>
+      </w:r>
+      <w:r>
+        <w:t xml:space="preserve"> must set the properties to copy the assemblies </w:t>
+      </w:r>
+      <w:r>
+        <w:t xml:space="preserve">local </w:t>
+      </w:r>
+      <w:r>
+        <w:t>so that they are also added to the service package</w:t>
+      </w:r>
+    </w:p>
+    <w:p>
+      <w:pPr>
+        <w:pStyle w:val="ListParagraph"/>
+        <w:numPr>
+          <w:ilvl w:val="0"/>
+          <w:numId w:val="1"/>
+        </w:numPr>
+      </w:pPr>
+      <w:r>
+        <w:t>Then we have to publish the application to Azure cloud service.</w:t>
+      </w:r>
     </w:p>
     <w:sectPr>
       <w:pgSz w:w="12240" w:h="15840"/>

</xml_diff>